<commit_message>
cambio en los objetivos general y especifico y la pregunta de investigación
</commit_message>
<xml_diff>
--- a/Metodología de la investigación.docx
+++ b/Metodología de la investigación.docx
@@ -1301,8 +1301,6 @@
                 <w:lang w:val="es-CO"/>
               </w:rPr>
             </w:pPr>
-            <w:bookmarkStart w:id="0" w:name="_GoBack"/>
-            <w:bookmarkEnd w:id="0"/>
           </w:p>
         </w:tc>
         <w:tc>
@@ -2480,7 +2478,6 @@
                 <w:color w:val="000000"/>
                 <w:sz w:val="18"/>
                 <w:szCs w:val="18"/>
-                <w:lang w:val="es-CO"/>
               </w:rPr>
             </w:pPr>
             <w:r>
@@ -2548,29 +2545,8 @@
                 <w:color w:val="000000"/>
                 <w:sz w:val="18"/>
                 <w:szCs w:val="18"/>
-                <w:lang w:val="es-CO"/>
-              </w:rPr>
-              <w:t>¿Qué pasará cuando las máquinas adquieran un mayor grado de consciencia e intelecto, hasta el punto de no necesitar para nada de la ayuda humana? ¿Debería</w:t>
-            </w:r>
-            <w:r>
-              <w:rPr>
-                <w:rFonts w:ascii="Arial" w:hAnsi="Arial" w:cs="Arial"/>
-                <w:color w:val="000000"/>
-                <w:sz w:val="18"/>
-                <w:szCs w:val="18"/>
-                <w:lang w:val="es-CO"/>
-              </w:rPr>
-              <w:t>n</w:t>
-            </w:r>
-            <w:r>
-              <w:rPr>
-                <w:rFonts w:ascii="Arial" w:hAnsi="Arial" w:cs="Arial"/>
-                <w:color w:val="000000"/>
-                <w:sz w:val="18"/>
-                <w:szCs w:val="18"/>
-                <w:lang w:val="es-CO"/>
-              </w:rPr>
-              <w:t xml:space="preserve"> de ser tratadas como humanos, aplicándoles leyes y demás para garantizar la seguridad en la sociedad?</w:t>
+              </w:rPr>
+              <w:t>A medida que las máquinas adquieren un mayor grado de consciencia e intelecto, surgen nuevos interrogantes acerca de nuestro trato hacia ellas y de cómo deberíamos de direccionar su desarrollo.</w:t>
             </w:r>
           </w:p>
           <w:p>
@@ -2586,6 +2562,8 @@
                 <w:lang w:val="es-CO"/>
               </w:rPr>
             </w:pPr>
+            <w:bookmarkStart w:id="0" w:name="_GoBack"/>
+            <w:bookmarkEnd w:id="0"/>
             <w:r>
               <w:rPr>
                 <w:rFonts w:ascii="Arial" w:hAnsi="Arial" w:cs="Arial"/>
@@ -2594,104 +2572,92 @@
                 <w:szCs w:val="18"/>
                 <w:lang w:val="es-CO"/>
               </w:rPr>
+              <w:t>Algunos personajes influyentes en el campo tecnológico han dejado clara su postura respecto al desarrollo de esos avances tecnológicos</w:t>
+            </w:r>
+            <w:r>
+              <w:rPr>
+                <w:rFonts w:ascii="Arial" w:hAnsi="Arial" w:cs="Arial"/>
+                <w:color w:val="000000"/>
+                <w:sz w:val="18"/>
+                <w:szCs w:val="18"/>
+                <w:lang w:val="es-CO"/>
+              </w:rPr>
+              <w:t xml:space="preserve">, por ejemplo </w:t>
+            </w:r>
+            <w:proofErr w:type="spellStart"/>
+            <w:r>
+              <w:rPr>
+                <w:rFonts w:ascii="Arial" w:hAnsi="Arial" w:cs="Arial"/>
+                <w:color w:val="000000"/>
+                <w:sz w:val="18"/>
+                <w:szCs w:val="18"/>
+                <w:lang w:val="es-CO"/>
+              </w:rPr>
+              <w:t>Sundar</w:t>
+            </w:r>
+            <w:proofErr w:type="spellEnd"/>
+            <w:r>
+              <w:rPr>
+                <w:rFonts w:ascii="Arial" w:hAnsi="Arial" w:cs="Arial"/>
+                <w:color w:val="000000"/>
+                <w:sz w:val="18"/>
+                <w:szCs w:val="18"/>
+                <w:lang w:val="es-CO"/>
+              </w:rPr>
+              <w:t xml:space="preserve"> </w:t>
+            </w:r>
+            <w:proofErr w:type="spellStart"/>
+            <w:r>
+              <w:rPr>
+                <w:rFonts w:ascii="Arial" w:hAnsi="Arial" w:cs="Arial"/>
+                <w:color w:val="000000"/>
+                <w:sz w:val="18"/>
+                <w:szCs w:val="18"/>
+                <w:lang w:val="es-CO"/>
+              </w:rPr>
+              <w:t>Pichai</w:t>
+            </w:r>
+            <w:proofErr w:type="spellEnd"/>
+            <w:r>
+              <w:rPr>
+                <w:rFonts w:ascii="Arial" w:hAnsi="Arial" w:cs="Arial"/>
+                <w:color w:val="000000"/>
+                <w:sz w:val="18"/>
+                <w:szCs w:val="18"/>
+                <w:lang w:val="es-CO"/>
+              </w:rPr>
+              <w:t>, director ejecutivo de Google dice: “La I.A</w:t>
+            </w:r>
+            <w:r>
+              <w:rPr>
+                <w:rFonts w:ascii="Arial" w:hAnsi="Arial" w:cs="Arial"/>
+                <w:color w:val="000000"/>
+                <w:sz w:val="18"/>
+                <w:szCs w:val="18"/>
+                <w:lang w:val="es-CO"/>
+              </w:rPr>
+              <w:t>. nos va a salvar, no a destruir</w:t>
+            </w:r>
+            <w:r>
+              <w:rPr>
+                <w:rFonts w:ascii="Arial" w:hAnsi="Arial" w:cs="Arial"/>
+                <w:color w:val="000000"/>
+                <w:sz w:val="18"/>
+                <w:szCs w:val="18"/>
+                <w:lang w:val="es-CO"/>
+              </w:rPr>
+              <w:t xml:space="preserve">. Es, </w:t>
+            </w:r>
+            <w:r>
+              <w:rPr>
+                <w:rFonts w:ascii="Arial" w:hAnsi="Arial" w:cs="Arial"/>
+                <w:color w:val="000000"/>
+                <w:sz w:val="18"/>
+                <w:szCs w:val="18"/>
+                <w:lang w:val="es-CO"/>
+              </w:rPr>
               <w:lastRenderedPageBreak/>
-              <w:t>Algunos personajes influyentes en el campo tecnológico han dejado clara su postura respecto al desarrollo de esos avances tecnológicos</w:t>
-            </w:r>
-            <w:r>
-              <w:rPr>
-                <w:rFonts w:ascii="Arial" w:hAnsi="Arial" w:cs="Arial"/>
-                <w:color w:val="000000"/>
-                <w:sz w:val="18"/>
-                <w:szCs w:val="18"/>
-                <w:lang w:val="es-CO"/>
-              </w:rPr>
-              <w:t xml:space="preserve">, por </w:t>
-            </w:r>
-            <w:proofErr w:type="gramStart"/>
-            <w:r>
-              <w:rPr>
-                <w:rFonts w:ascii="Arial" w:hAnsi="Arial" w:cs="Arial"/>
-                <w:color w:val="000000"/>
-                <w:sz w:val="18"/>
-                <w:szCs w:val="18"/>
-                <w:lang w:val="es-CO"/>
-              </w:rPr>
-              <w:t>ejemplo</w:t>
-            </w:r>
-            <w:proofErr w:type="gramEnd"/>
-            <w:r>
-              <w:rPr>
-                <w:rFonts w:ascii="Arial" w:hAnsi="Arial" w:cs="Arial"/>
-                <w:color w:val="000000"/>
-                <w:sz w:val="18"/>
-                <w:szCs w:val="18"/>
-                <w:lang w:val="es-CO"/>
-              </w:rPr>
-              <w:t xml:space="preserve"> </w:t>
-            </w:r>
-            <w:proofErr w:type="spellStart"/>
-            <w:r>
-              <w:rPr>
-                <w:rFonts w:ascii="Arial" w:hAnsi="Arial" w:cs="Arial"/>
-                <w:color w:val="000000"/>
-                <w:sz w:val="18"/>
-                <w:szCs w:val="18"/>
-                <w:lang w:val="es-CO"/>
-              </w:rPr>
-              <w:t>Sundar</w:t>
-            </w:r>
-            <w:proofErr w:type="spellEnd"/>
-            <w:r>
-              <w:rPr>
-                <w:rFonts w:ascii="Arial" w:hAnsi="Arial" w:cs="Arial"/>
-                <w:color w:val="000000"/>
-                <w:sz w:val="18"/>
-                <w:szCs w:val="18"/>
-                <w:lang w:val="es-CO"/>
-              </w:rPr>
-              <w:t xml:space="preserve"> </w:t>
-            </w:r>
-            <w:proofErr w:type="spellStart"/>
-            <w:r>
-              <w:rPr>
-                <w:rFonts w:ascii="Arial" w:hAnsi="Arial" w:cs="Arial"/>
-                <w:color w:val="000000"/>
-                <w:sz w:val="18"/>
-                <w:szCs w:val="18"/>
-                <w:lang w:val="es-CO"/>
-              </w:rPr>
-              <w:t>Pichai</w:t>
-            </w:r>
-            <w:proofErr w:type="spellEnd"/>
-            <w:r>
-              <w:rPr>
-                <w:rFonts w:ascii="Arial" w:hAnsi="Arial" w:cs="Arial"/>
-                <w:color w:val="000000"/>
-                <w:sz w:val="18"/>
-                <w:szCs w:val="18"/>
-                <w:lang w:val="es-CO"/>
-              </w:rPr>
-              <w:t>, director ejecutivo de Google dice: “La I.A</w:t>
-            </w:r>
-            <w:r>
-              <w:rPr>
-                <w:rFonts w:ascii="Arial" w:hAnsi="Arial" w:cs="Arial"/>
-                <w:color w:val="000000"/>
-                <w:sz w:val="18"/>
-                <w:szCs w:val="18"/>
-                <w:lang w:val="es-CO"/>
-              </w:rPr>
-              <w:t>. nos va a salvar, no a destruir</w:t>
-            </w:r>
-            <w:r>
-              <w:rPr>
-                <w:rFonts w:ascii="Arial" w:hAnsi="Arial" w:cs="Arial"/>
-                <w:color w:val="000000"/>
-                <w:sz w:val="18"/>
-                <w:szCs w:val="18"/>
-                <w:lang w:val="es-CO"/>
-              </w:rPr>
-              <w:t>. Es, probablemente lo más importante en lo que la humanidad ha trabajado. Creo que la I.A. tendrá un efecto más profundo que la electricidad o el fuego”.</w:t>
+              <w:t>probablemente lo más importante en lo que la humanidad ha trabajado. Creo que la I.A. tendrá un efecto más profundo que la electricidad o el fuego”.</w:t>
             </w:r>
           </w:p>
           <w:p>
@@ -2999,79 +2965,7 @@
                 <w:sz w:val="18"/>
                 <w:szCs w:val="18"/>
               </w:rPr>
-              <w:t>Presentar un panorama</w:t>
-            </w:r>
-            <w:r>
-              <w:rPr>
-                <w:rFonts w:ascii="Arial" w:hAnsi="Arial" w:cs="Arial"/>
-                <w:color w:val="000000"/>
-                <w:sz w:val="18"/>
-                <w:szCs w:val="18"/>
-              </w:rPr>
-              <w:t xml:space="preserve"> bastante claro sobre </w:t>
-            </w:r>
-            <w:r>
-              <w:rPr>
-                <w:rFonts w:ascii="Arial" w:hAnsi="Arial" w:cs="Arial"/>
-                <w:color w:val="000000"/>
-                <w:sz w:val="18"/>
-                <w:szCs w:val="18"/>
-              </w:rPr>
-              <w:t xml:space="preserve">el desarrollo de </w:t>
-            </w:r>
-            <w:r>
-              <w:rPr>
-                <w:rFonts w:ascii="Arial" w:hAnsi="Arial" w:cs="Arial"/>
-                <w:color w:val="000000"/>
-                <w:sz w:val="18"/>
-                <w:szCs w:val="18"/>
-              </w:rPr>
-              <w:t>la Inteligencia Artificial, abordan</w:t>
-            </w:r>
-            <w:r>
-              <w:rPr>
-                <w:rFonts w:ascii="Arial" w:hAnsi="Arial" w:cs="Arial"/>
-                <w:color w:val="000000"/>
-                <w:sz w:val="18"/>
-                <w:szCs w:val="18"/>
-              </w:rPr>
-              <w:t xml:space="preserve">do cuestiones éticas, sociales, entre otras, que nos permita ser conscientes de los verdaderos riegos que presenta esta tecnología al </w:t>
-            </w:r>
-            <w:r>
-              <w:rPr>
-                <w:rFonts w:ascii="Arial" w:hAnsi="Arial" w:cs="Arial"/>
-                <w:color w:val="000000"/>
-                <w:sz w:val="18"/>
-                <w:szCs w:val="18"/>
-              </w:rPr>
-              <w:t>día</w:t>
-            </w:r>
-            <w:r>
-              <w:rPr>
-                <w:rFonts w:ascii="Arial" w:hAnsi="Arial" w:cs="Arial"/>
-                <w:color w:val="000000"/>
-                <w:sz w:val="18"/>
-                <w:szCs w:val="18"/>
-              </w:rPr>
-              <w:t xml:space="preserve"> de hoy</w:t>
-            </w:r>
-            <w:r>
-              <w:rPr>
-                <w:rFonts w:ascii="Arial" w:hAnsi="Arial" w:cs="Arial"/>
-                <w:color w:val="000000"/>
-                <w:sz w:val="18"/>
-                <w:szCs w:val="18"/>
-              </w:rPr>
-              <w:t xml:space="preserve"> y presentar las posibles soluciones q</w:t>
-            </w:r>
-            <w:r>
-              <w:rPr>
-                <w:rFonts w:ascii="Arial" w:hAnsi="Arial" w:cs="Arial"/>
-                <w:color w:val="000000"/>
-                <w:sz w:val="18"/>
-                <w:szCs w:val="18"/>
-              </w:rPr>
-              <w:t>ue se han hallado a estos mismo.</w:t>
+              <w:t>Presentar un documento reflexivo sobre algunos problemas éticos y riesgos en el desarrollo de la inteligencia artificial.</w:t>
             </w:r>
           </w:p>
           <w:p>
@@ -3174,7 +3068,27 @@
                 <w:sz w:val="18"/>
                 <w:szCs w:val="18"/>
               </w:rPr>
-              <w:t xml:space="preserve"> diferentes estudios investigativos  y/o divulgativos que se hallan realizado en </w:t>
+              <w:t xml:space="preserve"> diferentes estudios </w:t>
+            </w:r>
+            <w:proofErr w:type="gramStart"/>
+            <w:r>
+              <w:rPr>
+                <w:rFonts w:ascii="Arial" w:hAnsi="Arial" w:cs="Arial"/>
+                <w:color w:val="000000"/>
+                <w:sz w:val="18"/>
+                <w:szCs w:val="18"/>
+              </w:rPr>
+              <w:t>investigativos  y</w:t>
+            </w:r>
+            <w:proofErr w:type="gramEnd"/>
+            <w:r>
+              <w:rPr>
+                <w:rFonts w:ascii="Arial" w:hAnsi="Arial" w:cs="Arial"/>
+                <w:color w:val="000000"/>
+                <w:sz w:val="18"/>
+                <w:szCs w:val="18"/>
+              </w:rPr>
+              <w:t xml:space="preserve">/o divulgativos que se hallan realizado en </w:t>
             </w:r>
             <w:r>
               <w:rPr>
@@ -3211,6 +3125,28 @@
                 <w:szCs w:val="18"/>
               </w:rPr>
               <w:t xml:space="preserve"> libros, artículos, entrevistas, conferencias, entre otros.</w:t>
+            </w:r>
+          </w:p>
+          <w:p>
+            <w:pPr>
+              <w:autoSpaceDE w:val="0"/>
+              <w:autoSpaceDN w:val="0"/>
+              <w:adjustRightInd w:val="0"/>
+              <w:rPr>
+                <w:rFonts w:ascii="Arial" w:hAnsi="Arial" w:cs="Arial"/>
+                <w:color w:val="000000"/>
+                <w:sz w:val="18"/>
+                <w:szCs w:val="18"/>
+              </w:rPr>
+            </w:pPr>
+            <w:r>
+              <w:rPr>
+                <w:rFonts w:ascii="Arial" w:hAnsi="Arial" w:cs="Arial"/>
+                <w:color w:val="000000"/>
+                <w:sz w:val="18"/>
+                <w:szCs w:val="18"/>
+              </w:rPr>
+              <w:t>-Realizar una encuesta preguntando a diferentes personas su punto de vista en diferentes cuestiones éticas respecto a la inteligencia artificial en sus diferentes formas.</w:t>
             </w:r>
           </w:p>
         </w:tc>
@@ -5311,7 +5247,6 @@
                       <w:szCs w:val="18"/>
                       <w:lang w:val="es-CO" w:eastAsia="es-CO"/>
                     </w:rPr>
-                    <w:lastRenderedPageBreak/>
                     <w:t> </w:t>
                   </w:r>
                 </w:p>
@@ -5708,6 +5643,7 @@
                       <w:szCs w:val="18"/>
                       <w:lang w:val="es-CO" w:eastAsia="es-CO"/>
                     </w:rPr>
+                    <w:lastRenderedPageBreak/>
                     <w:t> </w:t>
                   </w:r>
                 </w:p>
@@ -9988,6 +9924,7 @@
                 <w:sz w:val="18"/>
                 <w:szCs w:val="18"/>
               </w:rPr>
+              <w:lastRenderedPageBreak/>
               <w:t>Decano</w:t>
             </w:r>
             <w:r>
@@ -10661,7 +10598,7 @@
               <w:szCs w:val="16"/>
               <w:lang w:val="es-CO"/>
             </w:rPr>
-            <w:t>4</w:t>
+            <w:t>2</w:t>
           </w:r>
           <w:r>
             <w:rPr>
@@ -12819,7 +12756,7 @@
 </file>
 
 <file path=customXml/itemProps1.xml><?xml version="1.0" encoding="utf-8"?>
-<ds:datastoreItem xmlns:ds="http://schemas.openxmlformats.org/officeDocument/2006/customXml" ds:itemID="{3A7DD56B-B96C-4789-9DC8-789A06653D28}">
+<ds:datastoreItem xmlns:ds="http://schemas.openxmlformats.org/officeDocument/2006/customXml" ds:itemID="{9E9E9115-F285-459D-8788-1179379665EA}">
   <ds:schemaRefs>
     <ds:schemaRef ds:uri="http://schemas.openxmlformats.org/officeDocument/2006/bibliography"/>
   </ds:schemaRefs>

</xml_diff>